<commit_message>
Write-up Assignment 2 PSYR6003
</commit_message>
<xml_diff>
--- a/PSYR6003_Assignment2_Writeup.docx
+++ b/PSYR6003_Assignment2_Writeup.docx
@@ -1332,18 +1332,6 @@
       </w:r>
       <w:r>
         <w:t xml:space="preserve"> in negative affect. </w:t>
-      </w:r>
-      <w:r>
-        <w:t xml:space="preserve">The full model </w:t>
-      </w:r>
-      <w:r>
-        <w:t>could</w:t>
-      </w:r>
-      <w:r>
-        <w:t xml:space="preserve"> potentially predict up to a 2.26-point differential in negative affect.</w:t>
-      </w:r>
-      <w:r>
-        <w:t xml:space="preserve"> </w:t>
       </w:r>
       <w:r>
         <w:t xml:space="preserve">Thus, as hypothesized, women tended to have more negative affect than men, </w:t>

</xml_diff>